<commit_message>
prep for journal submission
minor edits/checks before submitting
</commit_message>
<xml_diff>
--- a/Estuaries&Coasts/Lane-etal_Grazing-recovery.docx
+++ b/Estuaries&Coasts/Lane-etal_Grazing-recovery.docx
@@ -88,17 +88,7 @@
       <w:pPr>
         <w:pStyle w:val="NoSpacing"/>
         <w:spacing w:line="480" w:lineRule="auto"/>
-        <w:rPr>
-          <w:b/>
-          <w:sz w:val="28"/>
-        </w:rPr>
       </w:pPr>
-    </w:p>
-    <w:p>
-      <w:pPr>
-        <w:pStyle w:val="NoSpacing"/>
-        <w:spacing w:line="480" w:lineRule="auto"/>
-      </w:pPr>
       <w:r>
         <w:t>Stefanie L. Lane</w:t>
       </w:r>
@@ -129,12 +119,6 @@
       <w:r>
         <w:t xml:space="preserve"> </w:t>
       </w:r>
-    </w:p>
-    <w:p>
-      <w:pPr>
-        <w:pStyle w:val="NoSpacing"/>
-        <w:spacing w:line="480" w:lineRule="auto"/>
-      </w:pPr>
     </w:p>
     <w:p>
       <w:pPr>
@@ -245,12 +229,6 @@
         <w:pStyle w:val="NoSpacing"/>
         <w:spacing w:line="480" w:lineRule="auto"/>
       </w:pPr>
-    </w:p>
-    <w:p>
-      <w:pPr>
-        <w:pStyle w:val="NoSpacing"/>
-        <w:spacing w:line="480" w:lineRule="auto"/>
-      </w:pPr>
       <w:r>
         <w:t>ORCID ID</w:t>
       </w:r>
@@ -370,11 +348,7 @@
         <w:t>; h</w:t>
       </w:r>
       <w:r>
-        <w:t xml:space="preserve">owever, whether the technique is effective for native plant communities to recover </w:t>
-      </w:r>
-      <w:r>
-        <w:lastRenderedPageBreak/>
-        <w:t xml:space="preserve">has not been </w:t>
+        <w:t xml:space="preserve">owever, whether the technique is effective for native plant communities to recover has not been </w:t>
       </w:r>
       <w:r>
         <w:t xml:space="preserve">tested. We </w:t>
@@ -421,6 +395,7 @@
         <w:spacing w:line="480" w:lineRule="auto"/>
       </w:pPr>
       <w:r>
+        <w:lastRenderedPageBreak/>
         <w:t>W</w:t>
       </w:r>
       <w:r>
@@ -509,13 +484,8 @@
         <w:t xml:space="preserve">invasive </w:t>
       </w:r>
       <w:r>
-        <w:t xml:space="preserve">species; alternative stable </w:t>
-      </w:r>
-      <w:proofErr w:type="gramStart"/>
-      <w:r>
-        <w:t>states;</w:t>
-      </w:r>
-      <w:proofErr w:type="gramEnd"/>
+        <w:t>species; alternative stable states;</w:t>
+      </w:r>
     </w:p>
     <w:p>
       <w:pPr>
@@ -748,25 +718,7 @@
           <w:sz w:val="24"/>
           <w:szCs w:val="24"/>
         </w:rPr>
-        <w:t xml:space="preserve">(Price et al., 2020; </w:t>
-      </w:r>
-      <w:proofErr w:type="spellStart"/>
-      <w:r>
-        <w:rPr>
-          <w:rFonts w:ascii="Calibri" w:hAnsi="Calibri" w:cs="Calibri"/>
-          <w:sz w:val="24"/>
-          <w:szCs w:val="24"/>
-        </w:rPr>
-        <w:t>Simberloff</w:t>
-      </w:r>
-      <w:proofErr w:type="spellEnd"/>
-      <w:r>
-        <w:rPr>
-          <w:rFonts w:ascii="Calibri" w:hAnsi="Calibri" w:cs="Calibri"/>
-          <w:sz w:val="24"/>
-          <w:szCs w:val="24"/>
-        </w:rPr>
-        <w:t xml:space="preserve"> et al., 2013)</w:t>
+        <w:t>(Price et al., 2020; Simberloff et al., 2013)</w:t>
       </w:r>
       <w:r>
         <w:rPr>
@@ -798,75 +750,22 @@
           <w:sz w:val="24"/>
           <w:szCs w:val="24"/>
         </w:rPr>
-        <w:t xml:space="preserve">(Connell &amp; </w:t>
-      </w:r>
-      <w:proofErr w:type="spellStart"/>
+        <w:t>(Connell &amp; Slatyer, 1977; Ricklefs, 1987)</w:t>
+      </w:r>
+      <w:r>
+        <w:rPr>
+          <w:sz w:val="24"/>
+          <w:szCs w:val="24"/>
+        </w:rPr>
+        <w:t xml:space="preserve">. If life history traits are sufficiently competitive, early colonizers may inhibit recruitment of species diversity present in the pre-disturbance community, thus shifting it to an alternative stable state  </w:t>
+      </w:r>
       <w:r>
         <w:rPr>
           <w:rFonts w:ascii="Calibri" w:hAnsi="Calibri" w:cs="Calibri"/>
           <w:sz w:val="24"/>
           <w:szCs w:val="24"/>
         </w:rPr>
-        <w:t>Slatyer</w:t>
-      </w:r>
-      <w:proofErr w:type="spellEnd"/>
-      <w:r>
-        <w:rPr>
-          <w:rFonts w:ascii="Calibri" w:hAnsi="Calibri" w:cs="Calibri"/>
-          <w:sz w:val="24"/>
-          <w:szCs w:val="24"/>
-        </w:rPr>
-        <w:t>, 1977; Ricklefs, 1987)</w:t>
-      </w:r>
-      <w:r>
-        <w:rPr>
-          <w:sz w:val="24"/>
-          <w:szCs w:val="24"/>
-        </w:rPr>
-        <w:t xml:space="preserve">. If life history traits are sufficiently competitive, early colonizers may inhibit recruitment of species diversity present in the pre-disturbance community, thus shifting it to an alternative stable </w:t>
-      </w:r>
-      <w:proofErr w:type="gramStart"/>
-      <w:r>
-        <w:rPr>
-          <w:sz w:val="24"/>
-          <w:szCs w:val="24"/>
-        </w:rPr>
-        <w:t xml:space="preserve">state  </w:t>
-      </w:r>
-      <w:r>
-        <w:rPr>
-          <w:rFonts w:ascii="Calibri" w:hAnsi="Calibri" w:cs="Calibri"/>
-          <w:sz w:val="24"/>
-          <w:szCs w:val="24"/>
-        </w:rPr>
-        <w:t>(</w:t>
-      </w:r>
-      <w:proofErr w:type="gramEnd"/>
-      <w:r>
-        <w:rPr>
-          <w:rFonts w:ascii="Calibri" w:hAnsi="Calibri" w:cs="Calibri"/>
-          <w:sz w:val="24"/>
-          <w:szCs w:val="24"/>
-        </w:rPr>
-        <w:t xml:space="preserve">Connell &amp; </w:t>
-      </w:r>
-      <w:proofErr w:type="spellStart"/>
-      <w:r>
-        <w:rPr>
-          <w:rFonts w:ascii="Calibri" w:hAnsi="Calibri" w:cs="Calibri"/>
-          <w:sz w:val="24"/>
-          <w:szCs w:val="24"/>
-        </w:rPr>
-        <w:t>Slatyer</w:t>
-      </w:r>
-      <w:proofErr w:type="spellEnd"/>
-      <w:r>
-        <w:rPr>
-          <w:rFonts w:ascii="Calibri" w:hAnsi="Calibri" w:cs="Calibri"/>
-          <w:sz w:val="24"/>
-          <w:szCs w:val="24"/>
-        </w:rPr>
-        <w:t>, 1977; Scheffer &amp; Carpenter, 2003)</w:t>
+        <w:t>(Connell &amp; Slatyer, 1977; Scheffer &amp; Carpenter, 2003)</w:t>
       </w:r>
       <w:r>
         <w:rPr>
@@ -903,32 +802,44 @@
           <w:sz w:val="24"/>
           <w:szCs w:val="24"/>
         </w:rPr>
-        <w:t>(</w:t>
-      </w:r>
-      <w:proofErr w:type="spellStart"/>
+        <w:t>(Morzaria-Luna &amp; Zedler, 2007)</w:t>
+      </w:r>
+      <w:r>
+        <w:rPr>
+          <w:sz w:val="24"/>
+          <w:szCs w:val="24"/>
+        </w:rPr>
+        <w:t xml:space="preserve">. However, dispersal of propagules from distant sites is possible through water, with seed or clonal fragments of some species able to float on tidal currents for weeks to months to reach new colonization sites </w:t>
+      </w:r>
       <w:r>
         <w:rPr>
           <w:rFonts w:ascii="Calibri" w:hAnsi="Calibri" w:cs="Calibri"/>
           <w:sz w:val="24"/>
           <w:szCs w:val="24"/>
         </w:rPr>
-        <w:t>Morzaria</w:t>
-      </w:r>
-      <w:proofErr w:type="spellEnd"/>
+        <w:t>(Koutstaal et al., 1987)</w:t>
+      </w:r>
+      <w:r>
+        <w:rPr>
+          <w:sz w:val="24"/>
+          <w:szCs w:val="24"/>
+        </w:rPr>
+        <w:t xml:space="preserve">. Novel species (e.g., non-native or invasive species) locally encroaching from terrestrial habitat or dispersed through water into an estuary may shift propagule loads, and thus shift potential recovery trajectories of a site via priority effects </w:t>
+      </w:r>
       <w:r>
         <w:rPr>
           <w:rFonts w:ascii="Calibri" w:hAnsi="Calibri" w:cs="Calibri"/>
           <w:sz w:val="24"/>
           <w:szCs w:val="24"/>
         </w:rPr>
-        <w:t>-Luna &amp; Zedler, 2007)</w:t>
-      </w:r>
-      <w:r>
-        <w:rPr>
-          <w:sz w:val="24"/>
-          <w:szCs w:val="24"/>
-        </w:rPr>
-        <w:t xml:space="preserve">. However, dispersal of propagules from distant sites is possible through water, with seed or clonal fragments of some species able to float on tidal currents for weeks to months to reach new colonization sites </w:t>
+        <w:t>(Connell &amp; Slatyer, 1977)</w:t>
+      </w:r>
+      <w:r>
+        <w:rPr>
+          <w:sz w:val="24"/>
+          <w:szCs w:val="24"/>
+        </w:rPr>
+        <w:t xml:space="preserve"> before a disturbance event occurs. Following disturbance, propagule pressure may overshadow recruitment advantages of historically dominant species </w:t>
       </w:r>
       <w:r>
         <w:rPr>
@@ -936,125 +847,7 @@
           <w:sz w:val="24"/>
           <w:szCs w:val="24"/>
         </w:rPr>
-        <w:t>(</w:t>
-      </w:r>
-      <w:proofErr w:type="spellStart"/>
-      <w:r>
-        <w:rPr>
-          <w:rFonts w:ascii="Calibri" w:hAnsi="Calibri" w:cs="Calibri"/>
-          <w:sz w:val="24"/>
-          <w:szCs w:val="24"/>
-        </w:rPr>
-        <w:t>Koutstaal</w:t>
-      </w:r>
-      <w:proofErr w:type="spellEnd"/>
-      <w:r>
-        <w:rPr>
-          <w:rFonts w:ascii="Calibri" w:hAnsi="Calibri" w:cs="Calibri"/>
-          <w:sz w:val="24"/>
-          <w:szCs w:val="24"/>
-        </w:rPr>
-        <w:t xml:space="preserve"> et al., 1987)</w:t>
-      </w:r>
-      <w:r>
-        <w:rPr>
-          <w:sz w:val="24"/>
-          <w:szCs w:val="24"/>
-        </w:rPr>
-        <w:t xml:space="preserve">. Novel species (e.g., </w:t>
-      </w:r>
-      <w:proofErr w:type="gramStart"/>
-      <w:r>
-        <w:rPr>
-          <w:sz w:val="24"/>
-          <w:szCs w:val="24"/>
-        </w:rPr>
-        <w:t>non-native</w:t>
-      </w:r>
-      <w:proofErr w:type="gramEnd"/>
-      <w:r>
-        <w:rPr>
-          <w:sz w:val="24"/>
-          <w:szCs w:val="24"/>
-        </w:rPr>
-        <w:t xml:space="preserve"> or invasive species) locally encroaching from terrestrial habitat or dispersed through water into an estuary may shift propagule loads, and thus shift potential recovery trajectories of a site via priority effects </w:t>
-      </w:r>
-      <w:r>
-        <w:rPr>
-          <w:rFonts w:ascii="Calibri" w:hAnsi="Calibri" w:cs="Calibri"/>
-          <w:sz w:val="24"/>
-          <w:szCs w:val="24"/>
-        </w:rPr>
-        <w:t xml:space="preserve">(Connell &amp; </w:t>
-      </w:r>
-      <w:proofErr w:type="spellStart"/>
-      <w:r>
-        <w:rPr>
-          <w:rFonts w:ascii="Calibri" w:hAnsi="Calibri" w:cs="Calibri"/>
-          <w:sz w:val="24"/>
-          <w:szCs w:val="24"/>
-        </w:rPr>
-        <w:t>Slatyer</w:t>
-      </w:r>
-      <w:proofErr w:type="spellEnd"/>
-      <w:r>
-        <w:rPr>
-          <w:rFonts w:ascii="Calibri" w:hAnsi="Calibri" w:cs="Calibri"/>
-          <w:sz w:val="24"/>
-          <w:szCs w:val="24"/>
-        </w:rPr>
-        <w:t>, 1977)</w:t>
-      </w:r>
-      <w:r>
-        <w:rPr>
-          <w:sz w:val="24"/>
-          <w:szCs w:val="24"/>
-        </w:rPr>
-        <w:t xml:space="preserve"> before a disturbance event occurs. Following disturbance, propagule pressure may overshadow recruitment advantages of historically dominant species </w:t>
-      </w:r>
-      <w:r>
-        <w:rPr>
-          <w:rFonts w:ascii="Calibri" w:hAnsi="Calibri" w:cs="Calibri"/>
-          <w:sz w:val="24"/>
-          <w:szCs w:val="24"/>
-        </w:rPr>
-        <w:t>(</w:t>
-      </w:r>
-      <w:proofErr w:type="spellStart"/>
-      <w:r>
-        <w:rPr>
-          <w:rFonts w:ascii="Calibri" w:hAnsi="Calibri" w:cs="Calibri"/>
-          <w:sz w:val="24"/>
-          <w:szCs w:val="24"/>
-        </w:rPr>
-        <w:t>Lavorel</w:t>
-      </w:r>
-      <w:proofErr w:type="spellEnd"/>
-      <w:r>
-        <w:rPr>
-          <w:rFonts w:ascii="Calibri" w:hAnsi="Calibri" w:cs="Calibri"/>
-          <w:sz w:val="24"/>
-          <w:szCs w:val="24"/>
-        </w:rPr>
-        <w:t xml:space="preserve"> &amp; </w:t>
-      </w:r>
-      <w:proofErr w:type="spellStart"/>
-      <w:r>
-        <w:rPr>
-          <w:rFonts w:ascii="Calibri" w:hAnsi="Calibri" w:cs="Calibri"/>
-          <w:sz w:val="24"/>
-          <w:szCs w:val="24"/>
-        </w:rPr>
-        <w:t>Lebreton</w:t>
-      </w:r>
-      <w:proofErr w:type="spellEnd"/>
-      <w:r>
-        <w:rPr>
-          <w:rFonts w:ascii="Calibri" w:hAnsi="Calibri" w:cs="Calibri"/>
-          <w:sz w:val="24"/>
-          <w:szCs w:val="24"/>
-        </w:rPr>
-        <w:t>, 1992)</w:t>
+        <w:t>(Lavorel &amp; Lebreton, 1992)</w:t>
       </w:r>
       <w:r>
         <w:rPr>
@@ -1208,25 +1001,7 @@
           <w:sz w:val="24"/>
           <w:szCs w:val="24"/>
         </w:rPr>
-        <w:t xml:space="preserve"> clonal fragments over seed-based establishment at tidal elevations with greater erosion and inundation stress (</w:t>
-      </w:r>
-      <w:proofErr w:type="spellStart"/>
-      <w:r>
-        <w:rPr>
-          <w:rFonts w:cstheme="minorHAnsi"/>
-          <w:sz w:val="24"/>
-          <w:szCs w:val="24"/>
-        </w:rPr>
-        <w:t>Silinski</w:t>
-      </w:r>
-      <w:proofErr w:type="spellEnd"/>
-      <w:r>
-        <w:rPr>
-          <w:rFonts w:cstheme="minorHAnsi"/>
-          <w:sz w:val="24"/>
-          <w:szCs w:val="24"/>
-        </w:rPr>
-        <w:t xml:space="preserve"> et al., 2016). However, increases in the frequency or duration of local disturbances can impact the</w:t>
+        <w:t xml:space="preserve"> clonal fragments over seed-based establishment at tidal elevations with greater erosion and inundation stress (Silinski et al., 2016). However, increases in the frequency or duration of local disturbances can impact the</w:t>
       </w:r>
       <w:r>
         <w:rPr>
@@ -1398,65 +1173,215 @@
           <w:sz w:val="24"/>
           <w:szCs w:val="24"/>
         </w:rPr>
-        <w:t xml:space="preserve">(Buchsbaum &amp; </w:t>
-      </w:r>
-      <w:proofErr w:type="spellStart"/>
+        <w:t>(Buchsbaum &amp; Valiela, 1987)</w:t>
+      </w:r>
+      <w:r>
+        <w:rPr>
+          <w:rFonts w:cstheme="minorHAnsi"/>
+          <w:sz w:val="24"/>
+          <w:szCs w:val="24"/>
+        </w:rPr>
+        <w:t xml:space="preserve">. </w:t>
+      </w:r>
+      <w:r>
+        <w:rPr>
+          <w:rFonts w:cstheme="minorHAnsi"/>
+          <w:sz w:val="24"/>
+          <w:szCs w:val="24"/>
+        </w:rPr>
+        <w:t>Under</w:t>
+      </w:r>
+      <w:r>
+        <w:rPr>
+          <w:rFonts w:cstheme="minorHAnsi"/>
+          <w:sz w:val="24"/>
+          <w:szCs w:val="24"/>
+        </w:rPr>
+        <w:t xml:space="preserve"> these </w:t>
+      </w:r>
+      <w:r>
+        <w:rPr>
+          <w:rFonts w:cstheme="minorHAnsi"/>
+          <w:sz w:val="24"/>
+          <w:szCs w:val="24"/>
+        </w:rPr>
+        <w:t>grazing regimes</w:t>
+      </w:r>
+      <w:r>
+        <w:rPr>
+          <w:rFonts w:cstheme="minorHAnsi"/>
+          <w:sz w:val="24"/>
+          <w:szCs w:val="24"/>
+        </w:rPr>
+        <w:t xml:space="preserve">, plant communities were able to passively recover through natural recruitment and succession </w:t>
+      </w:r>
       <w:r>
         <w:rPr>
           <w:rFonts w:ascii="Calibri" w:hAnsi="Calibri" w:cs="Calibri"/>
           <w:sz w:val="24"/>
           <w:szCs w:val="24"/>
         </w:rPr>
-        <w:t>Valiela</w:t>
-      </w:r>
-      <w:proofErr w:type="spellEnd"/>
+        <w:t>(Meli et al., 2017)</w:t>
+      </w:r>
+      <w:r>
+        <w:rPr>
+          <w:rFonts w:cstheme="minorHAnsi"/>
+          <w:sz w:val="24"/>
+          <w:szCs w:val="24"/>
+        </w:rPr>
+        <w:t>. However, intensive or persistent grazing</w:t>
+      </w:r>
+      <w:r>
+        <w:rPr>
+          <w:rFonts w:cstheme="minorHAnsi"/>
+          <w:sz w:val="24"/>
+          <w:szCs w:val="24"/>
+        </w:rPr>
+        <w:t xml:space="preserve"> in conservation areas such as estuaries</w:t>
+      </w:r>
+      <w:r>
+        <w:rPr>
+          <w:rFonts w:cstheme="minorHAnsi"/>
+          <w:sz w:val="24"/>
+          <w:szCs w:val="24"/>
+        </w:rPr>
+        <w:t xml:space="preserve"> is becoming more common with the introduction of novel grazers</w:t>
+      </w:r>
+      <w:r>
+        <w:rPr>
+          <w:rFonts w:cstheme="minorHAnsi"/>
+          <w:sz w:val="24"/>
+          <w:szCs w:val="24"/>
+        </w:rPr>
+        <w:t xml:space="preserve"> within a region</w:t>
+      </w:r>
+      <w:r>
+        <w:rPr>
+          <w:rFonts w:cstheme="minorHAnsi"/>
+          <w:sz w:val="24"/>
+          <w:szCs w:val="24"/>
+        </w:rPr>
+        <w:t xml:space="preserve">, </w:t>
+      </w:r>
+      <w:r>
+        <w:rPr>
+          <w:rFonts w:cstheme="minorHAnsi"/>
+          <w:sz w:val="24"/>
+          <w:szCs w:val="24"/>
+        </w:rPr>
+        <w:t>compounded by</w:t>
+      </w:r>
+      <w:r>
+        <w:rPr>
+          <w:rFonts w:cstheme="minorHAnsi"/>
+          <w:sz w:val="24"/>
+          <w:szCs w:val="24"/>
+        </w:rPr>
+        <w:t xml:space="preserve"> the loss of </w:t>
+      </w:r>
+      <w:r>
+        <w:rPr>
+          <w:rFonts w:cstheme="minorHAnsi"/>
+          <w:sz w:val="24"/>
+          <w:szCs w:val="24"/>
+        </w:rPr>
+        <w:t>conservation habitat</w:t>
+      </w:r>
+      <w:r>
+        <w:rPr>
+          <w:rFonts w:cstheme="minorHAnsi"/>
+          <w:sz w:val="24"/>
+          <w:szCs w:val="24"/>
+        </w:rPr>
+        <w:t xml:space="preserve"> due to </w:t>
+      </w:r>
+      <w:r>
+        <w:rPr>
+          <w:rFonts w:cstheme="minorHAnsi"/>
+          <w:sz w:val="24"/>
+          <w:szCs w:val="24"/>
+        </w:rPr>
+        <w:t xml:space="preserve">anthropogenic </w:t>
+      </w:r>
+      <w:r>
+        <w:rPr>
+          <w:rFonts w:cstheme="minorHAnsi"/>
+          <w:sz w:val="24"/>
+          <w:szCs w:val="24"/>
+        </w:rPr>
+        <w:t>landscape change</w:t>
+      </w:r>
+      <w:r>
+        <w:rPr>
+          <w:rFonts w:cstheme="minorHAnsi"/>
+          <w:sz w:val="24"/>
+          <w:szCs w:val="24"/>
+        </w:rPr>
+        <w:t>s</w:t>
+      </w:r>
+      <w:r>
+        <w:rPr>
+          <w:rFonts w:cstheme="minorHAnsi"/>
+          <w:sz w:val="24"/>
+          <w:szCs w:val="24"/>
+        </w:rPr>
+        <w:t xml:space="preserve"> </w:t>
+      </w:r>
       <w:r>
         <w:rPr>
           <w:rFonts w:ascii="Calibri" w:hAnsi="Calibri" w:cs="Calibri"/>
           <w:sz w:val="24"/>
           <w:szCs w:val="24"/>
         </w:rPr>
-        <w:t>, 1987)</w:t>
-      </w:r>
-      <w:r>
-        <w:rPr>
-          <w:rFonts w:cstheme="minorHAnsi"/>
-          <w:sz w:val="24"/>
-          <w:szCs w:val="24"/>
-        </w:rPr>
-        <w:t xml:space="preserve">. </w:t>
-      </w:r>
-      <w:r>
-        <w:rPr>
-          <w:rFonts w:cstheme="minorHAnsi"/>
-          <w:sz w:val="24"/>
-          <w:szCs w:val="24"/>
-        </w:rPr>
-        <w:t>Under</w:t>
-      </w:r>
-      <w:r>
-        <w:rPr>
-          <w:rFonts w:cstheme="minorHAnsi"/>
-          <w:sz w:val="24"/>
-          <w:szCs w:val="24"/>
-        </w:rPr>
-        <w:t xml:space="preserve"> these </w:t>
-      </w:r>
-      <w:r>
-        <w:rPr>
-          <w:rFonts w:cstheme="minorHAnsi"/>
-          <w:sz w:val="24"/>
-          <w:szCs w:val="24"/>
-        </w:rPr>
-        <w:t>grazing regimes</w:t>
-      </w:r>
-      <w:r>
-        <w:rPr>
-          <w:rFonts w:cstheme="minorHAnsi"/>
-          <w:sz w:val="24"/>
-          <w:szCs w:val="24"/>
-        </w:rPr>
-        <w:t xml:space="preserve">, plant communities were able to passively recover through natural recruitment and succession </w:t>
+        <w:t>(Clausen &amp; Percival, 1998; Prowse et al., 2019)</w:t>
+      </w:r>
+      <w:r>
+        <w:rPr>
+          <w:rFonts w:cstheme="minorHAnsi"/>
+          <w:sz w:val="24"/>
+          <w:szCs w:val="24"/>
+        </w:rPr>
+        <w:t xml:space="preserve">. These new grazing pressures can effectively reset successional processes through total removal of </w:t>
+      </w:r>
+      <w:r>
+        <w:rPr>
+          <w:rFonts w:cstheme="minorHAnsi"/>
+          <w:sz w:val="24"/>
+          <w:szCs w:val="24"/>
+        </w:rPr>
+        <w:t>mature vegetation by opening space with reduced or absent competition</w:t>
+      </w:r>
+      <w:r>
+        <w:rPr>
+          <w:rFonts w:cstheme="minorHAnsi"/>
+          <w:sz w:val="24"/>
+          <w:szCs w:val="24"/>
+        </w:rPr>
+        <w:t xml:space="preserve">, and </w:t>
+      </w:r>
+      <w:r>
+        <w:rPr>
+          <w:rFonts w:cstheme="minorHAnsi"/>
+          <w:sz w:val="24"/>
+          <w:szCs w:val="24"/>
+        </w:rPr>
+        <w:t xml:space="preserve">thus </w:t>
+      </w:r>
+      <w:r>
+        <w:rPr>
+          <w:rFonts w:cstheme="minorHAnsi"/>
+          <w:sz w:val="24"/>
+          <w:szCs w:val="24"/>
+        </w:rPr>
+        <w:t>potentially set the plant community on a recovery trajectory towards an alternative stable state via</w:t>
+      </w:r>
+      <w:r>
+        <w:rPr>
+          <w:rFonts w:cstheme="minorHAnsi"/>
+          <w:sz w:val="24"/>
+          <w:szCs w:val="24"/>
+        </w:rPr>
+        <w:t xml:space="preserve"> seed bank recruitment </w:t>
       </w:r>
       <w:r>
         <w:rPr>
@@ -1464,211 +1389,7 @@
           <w:sz w:val="24"/>
           <w:szCs w:val="24"/>
         </w:rPr>
-        <w:t>(Meli et al., 2017)</w:t>
-      </w:r>
-      <w:r>
-        <w:rPr>
-          <w:rFonts w:cstheme="minorHAnsi"/>
-          <w:sz w:val="24"/>
-          <w:szCs w:val="24"/>
-        </w:rPr>
-        <w:t xml:space="preserve">. However, </w:t>
-      </w:r>
-      <w:proofErr w:type="gramStart"/>
-      <w:r>
-        <w:rPr>
-          <w:rFonts w:cstheme="minorHAnsi"/>
-          <w:sz w:val="24"/>
-          <w:szCs w:val="24"/>
-        </w:rPr>
-        <w:t>intensive</w:t>
-      </w:r>
-      <w:proofErr w:type="gramEnd"/>
-      <w:r>
-        <w:rPr>
-          <w:rFonts w:cstheme="minorHAnsi"/>
-          <w:sz w:val="24"/>
-          <w:szCs w:val="24"/>
-        </w:rPr>
-        <w:t xml:space="preserve"> or persistent grazing</w:t>
-      </w:r>
-      <w:r>
-        <w:rPr>
-          <w:rFonts w:cstheme="minorHAnsi"/>
-          <w:sz w:val="24"/>
-          <w:szCs w:val="24"/>
-        </w:rPr>
-        <w:t xml:space="preserve"> in conservation areas such as estuaries</w:t>
-      </w:r>
-      <w:r>
-        <w:rPr>
-          <w:rFonts w:cstheme="minorHAnsi"/>
-          <w:sz w:val="24"/>
-          <w:szCs w:val="24"/>
-        </w:rPr>
-        <w:t xml:space="preserve"> is becoming more common with the introduction of novel grazers</w:t>
-      </w:r>
-      <w:r>
-        <w:rPr>
-          <w:rFonts w:cstheme="minorHAnsi"/>
-          <w:sz w:val="24"/>
-          <w:szCs w:val="24"/>
-        </w:rPr>
-        <w:t xml:space="preserve"> within a region</w:t>
-      </w:r>
-      <w:r>
-        <w:rPr>
-          <w:rFonts w:cstheme="minorHAnsi"/>
-          <w:sz w:val="24"/>
-          <w:szCs w:val="24"/>
-        </w:rPr>
-        <w:t xml:space="preserve">, </w:t>
-      </w:r>
-      <w:r>
-        <w:rPr>
-          <w:rFonts w:cstheme="minorHAnsi"/>
-          <w:sz w:val="24"/>
-          <w:szCs w:val="24"/>
-        </w:rPr>
-        <w:t>compounded by</w:t>
-      </w:r>
-      <w:r>
-        <w:rPr>
-          <w:rFonts w:cstheme="minorHAnsi"/>
-          <w:sz w:val="24"/>
-          <w:szCs w:val="24"/>
-        </w:rPr>
-        <w:t xml:space="preserve"> the loss of </w:t>
-      </w:r>
-      <w:r>
-        <w:rPr>
-          <w:rFonts w:cstheme="minorHAnsi"/>
-          <w:sz w:val="24"/>
-          <w:szCs w:val="24"/>
-        </w:rPr>
-        <w:t>conservation habitat</w:t>
-      </w:r>
-      <w:r>
-        <w:rPr>
-          <w:rFonts w:cstheme="minorHAnsi"/>
-          <w:sz w:val="24"/>
-          <w:szCs w:val="24"/>
-        </w:rPr>
-        <w:t xml:space="preserve"> due to </w:t>
-      </w:r>
-      <w:r>
-        <w:rPr>
-          <w:rFonts w:cstheme="minorHAnsi"/>
-          <w:sz w:val="24"/>
-          <w:szCs w:val="24"/>
-        </w:rPr>
-        <w:t xml:space="preserve">anthropogenic </w:t>
-      </w:r>
-      <w:r>
-        <w:rPr>
-          <w:rFonts w:cstheme="minorHAnsi"/>
-          <w:sz w:val="24"/>
-          <w:szCs w:val="24"/>
-        </w:rPr>
-        <w:t>landscape change</w:t>
-      </w:r>
-      <w:r>
-        <w:rPr>
-          <w:rFonts w:cstheme="minorHAnsi"/>
-          <w:sz w:val="24"/>
-          <w:szCs w:val="24"/>
-        </w:rPr>
-        <w:t>s</w:t>
-      </w:r>
-      <w:r>
-        <w:rPr>
-          <w:rFonts w:cstheme="minorHAnsi"/>
-          <w:sz w:val="24"/>
-          <w:szCs w:val="24"/>
-        </w:rPr>
-        <w:t xml:space="preserve"> </w:t>
-      </w:r>
-      <w:r>
-        <w:rPr>
-          <w:rFonts w:ascii="Calibri" w:hAnsi="Calibri" w:cs="Calibri"/>
-          <w:sz w:val="24"/>
-          <w:szCs w:val="24"/>
-        </w:rPr>
-        <w:t>(Clausen &amp; Percival, 1998; Prowse et al., 2019)</w:t>
-      </w:r>
-      <w:r>
-        <w:rPr>
-          <w:rFonts w:cstheme="minorHAnsi"/>
-          <w:sz w:val="24"/>
-          <w:szCs w:val="24"/>
-        </w:rPr>
-        <w:t xml:space="preserve">. These new grazing pressures can effectively reset successional processes through total removal of </w:t>
-      </w:r>
-      <w:r>
-        <w:rPr>
-          <w:rFonts w:cstheme="minorHAnsi"/>
-          <w:sz w:val="24"/>
-          <w:szCs w:val="24"/>
-        </w:rPr>
-        <w:t>mature vegetation by opening space with reduced or absent competition</w:t>
-      </w:r>
-      <w:r>
-        <w:rPr>
-          <w:rFonts w:cstheme="minorHAnsi"/>
-          <w:sz w:val="24"/>
-          <w:szCs w:val="24"/>
-        </w:rPr>
-        <w:t xml:space="preserve">, and </w:t>
-      </w:r>
-      <w:r>
-        <w:rPr>
-          <w:rFonts w:cstheme="minorHAnsi"/>
-          <w:sz w:val="24"/>
-          <w:szCs w:val="24"/>
-        </w:rPr>
-        <w:t xml:space="preserve">thus </w:t>
-      </w:r>
-      <w:r>
-        <w:rPr>
-          <w:rFonts w:cstheme="minorHAnsi"/>
-          <w:sz w:val="24"/>
-          <w:szCs w:val="24"/>
-        </w:rPr>
-        <w:t>potentially set the plant community on a recovery trajectory towards an alternative stable state via</w:t>
-      </w:r>
-      <w:r>
-        <w:rPr>
-          <w:rFonts w:cstheme="minorHAnsi"/>
-          <w:sz w:val="24"/>
-          <w:szCs w:val="24"/>
-        </w:rPr>
-        <w:t xml:space="preserve"> seed bank recruitment </w:t>
-      </w:r>
-      <w:r>
-        <w:rPr>
-          <w:rFonts w:ascii="Calibri" w:hAnsi="Calibri" w:cs="Calibri"/>
-          <w:sz w:val="24"/>
-          <w:szCs w:val="24"/>
-        </w:rPr>
-        <w:t xml:space="preserve">(Abernethy &amp; </w:t>
-      </w:r>
-      <w:proofErr w:type="spellStart"/>
-      <w:r>
-        <w:rPr>
-          <w:rFonts w:ascii="Calibri" w:hAnsi="Calibri" w:cs="Calibri"/>
-          <w:sz w:val="24"/>
-          <w:szCs w:val="24"/>
-        </w:rPr>
-        <w:t>Willby</w:t>
-      </w:r>
-      <w:proofErr w:type="spellEnd"/>
-      <w:r>
-        <w:rPr>
-          <w:rFonts w:ascii="Calibri" w:hAnsi="Calibri" w:cs="Calibri"/>
-          <w:sz w:val="24"/>
-          <w:szCs w:val="24"/>
-        </w:rPr>
-        <w:t>, 1999; Srivastava &amp; Jefferies, 1996)</w:t>
+        <w:t>(Abernethy &amp; Willby, 1999; Srivastava &amp; Jefferies, 1996)</w:t>
       </w:r>
       <w:r>
         <w:rPr>
@@ -1863,27 +1584,7 @@
           <w:sz w:val="24"/>
           <w:szCs w:val="24"/>
         </w:rPr>
-        <w:t xml:space="preserve">(Kettenring &amp; </w:t>
-      </w:r>
-      <w:proofErr w:type="spellStart"/>
-      <w:r>
-        <w:rPr>
-          <w:rFonts w:ascii="Calibri" w:hAnsi="Calibri" w:cs="Calibri"/>
-          <w:kern w:val="0"/>
-          <w:sz w:val="24"/>
-          <w:szCs w:val="24"/>
-        </w:rPr>
-        <w:t>Galatowitsch</w:t>
-      </w:r>
-      <w:proofErr w:type="spellEnd"/>
-      <w:r>
-        <w:rPr>
-          <w:rFonts w:ascii="Calibri" w:hAnsi="Calibri" w:cs="Calibri"/>
-          <w:kern w:val="0"/>
-          <w:sz w:val="24"/>
-          <w:szCs w:val="24"/>
-        </w:rPr>
-        <w:t>, 2011; Schütz, 2000)</w:t>
+        <w:t>(Kettenring &amp; Galatowitsch, 2011; Schütz, 2000)</w:t>
       </w:r>
       <w:r>
         <w:rPr>
@@ -2630,25 +2331,7 @@
           <w:szCs w:val="24"/>
         </w:rPr>
         <w:tab/>
-        <w:t xml:space="preserve">Fences or “exclosures” are commonly used to exclude herbivores, including Canada geese, from continued grazing. A history of exclosure construction since 2010 in the LQRE, and recent history of exclosure construction in NRE since 2020 afford the opportunity to develop a </w:t>
-      </w:r>
-      <w:proofErr w:type="gramStart"/>
-      <w:r>
-        <w:rPr>
-          <w:rFonts w:cstheme="minorHAnsi"/>
-          <w:sz w:val="24"/>
-          <w:szCs w:val="24"/>
-        </w:rPr>
-        <w:t>coarse</w:t>
-      </w:r>
-      <w:proofErr w:type="gramEnd"/>
-      <w:r>
-        <w:rPr>
-          <w:rFonts w:cstheme="minorHAnsi"/>
-          <w:sz w:val="24"/>
-          <w:szCs w:val="24"/>
-        </w:rPr>
-        <w:t xml:space="preserve"> chronosequence of recovery at discrete time periods since grazing disturbance, including Grubbed (denuded mudflat), 1-year old exclosures, 10-year old exclosures, and areas that have no known history of grazing by Canada geese (Undisturbed or “reference”)</w:t>
+        <w:t>Fences or “exclosures” are commonly used to exclude herbivores, including Canada geese, from continued grazing. A history of exclosure construction since 2010 in the LQRE, and recent history of exclosure construction in NRE since 2020 afford the opportunity to develop a coarse chronosequence of recovery at discrete time periods since grazing disturbance, including Grubbed (denuded mudflat), 1-year old exclosures, 10-year old exclosures, and areas that have no known history of grazing by Canada geese (Undisturbed or “reference”)</w:t>
       </w:r>
       <w:r>
         <w:rPr>
@@ -4444,25 +4127,7 @@
           <w:sz w:val="24"/>
           <w:szCs w:val="24"/>
         </w:rPr>
-        <w:t xml:space="preserve">Above-ground vegetation </w:t>
-      </w:r>
-      <w:proofErr w:type="gramStart"/>
-      <w:r>
-        <w:rPr>
-          <w:rFonts w:cstheme="minorHAnsi"/>
-          <w:sz w:val="24"/>
-          <w:szCs w:val="24"/>
-        </w:rPr>
-        <w:t>were</w:t>
-      </w:r>
-      <w:proofErr w:type="gramEnd"/>
-      <w:r>
-        <w:rPr>
-          <w:rFonts w:cstheme="minorHAnsi"/>
-          <w:sz w:val="24"/>
-          <w:szCs w:val="24"/>
-        </w:rPr>
-        <w:t xml:space="preserve"> surveyed </w:t>
+        <w:t xml:space="preserve">Above-ground vegetation were surveyed </w:t>
       </w:r>
       <w:r>
         <w:rPr>
@@ -4530,25 +4195,7 @@
           <w:sz w:val="24"/>
           <w:szCs w:val="24"/>
         </w:rPr>
-        <w:t xml:space="preserve">All vascular species were identified </w:t>
-      </w:r>
-      <w:proofErr w:type="gramStart"/>
-      <w:r>
-        <w:rPr>
-          <w:rFonts w:cstheme="minorHAnsi"/>
-          <w:sz w:val="24"/>
-          <w:szCs w:val="24"/>
-        </w:rPr>
-        <w:t>according</w:t>
-      </w:r>
-      <w:proofErr w:type="gramEnd"/>
-      <w:r>
-        <w:rPr>
-          <w:rFonts w:cstheme="minorHAnsi"/>
-          <w:sz w:val="24"/>
-          <w:szCs w:val="24"/>
-        </w:rPr>
-        <w:t xml:space="preserve"> Hitchcock and Cronquist (2018). Species were considered in the plot if at least half of their basal stem(s) were inside the quadrat boundary; overhanging vegetation originating from basal stems outside the plot was not considered. Aerial vegetated cover was estimated to the nearest 3 % (1/32 m</w:t>
+        <w:t>All vascular species were identified according Hitchcock and Cronquist (2018). Species were considered in the plot if at least half of their basal stem(s) were inside the quadrat boundary; overhanging vegetation originating from basal stems outside the plot was not considered. Aerial vegetated cover was estimated to the nearest 3 % (1/32 m</w:t>
       </w:r>
       <w:r>
         <w:rPr>
@@ -4660,25 +4307,7 @@
           <w:sz w:val="24"/>
           <w:szCs w:val="24"/>
         </w:rPr>
-        <w:t>(</w:t>
-      </w:r>
-      <w:proofErr w:type="spellStart"/>
-      <w:r>
-        <w:rPr>
-          <w:rFonts w:ascii="Calibri" w:hAnsi="Calibri" w:cs="Calibri"/>
-          <w:sz w:val="24"/>
-          <w:szCs w:val="24"/>
-        </w:rPr>
-        <w:t>Rosbakh</w:t>
-      </w:r>
-      <w:proofErr w:type="spellEnd"/>
-      <w:r>
-        <w:rPr>
-          <w:rFonts w:ascii="Calibri" w:hAnsi="Calibri" w:cs="Calibri"/>
-          <w:sz w:val="24"/>
-          <w:szCs w:val="24"/>
-        </w:rPr>
-        <w:t xml:space="preserve"> et al., 2019)</w:t>
+        <w:t>(Rosbakh et al., 2019)</w:t>
       </w:r>
       <w:r>
         <w:rPr>
@@ -4722,25 +4351,7 @@
           <w:sz w:val="24"/>
           <w:szCs w:val="24"/>
         </w:rPr>
-        <w:t xml:space="preserve"> C. Seedling pots (9 cm x 13 cm x 5.7 cm (depth)) were filled with moist, sterile potting media (Sunshine Mix No. 4, Sun Gro Horticulture, Agawam, MA, United States). Pots were placed in solid cache trays and constantly bottom-watered with municipal tap water. Seeds were sown by adding 75 mL of sampled sediments to the top of each seedling pot (n = 8 per estuary and disturbance condition) while constantly agitating the homogenized seed bank sample to prevent seeds from settling to the bottom of the sediment mixture. Seeds were allowed to germinate for 5 weeks, at which time all individuals were identified, </w:t>
-      </w:r>
-      <w:proofErr w:type="gramStart"/>
-      <w:r>
-        <w:rPr>
-          <w:rFonts w:cstheme="minorHAnsi"/>
-          <w:sz w:val="24"/>
-          <w:szCs w:val="24"/>
-        </w:rPr>
-        <w:t>counted</w:t>
-      </w:r>
-      <w:proofErr w:type="gramEnd"/>
-      <w:r>
-        <w:rPr>
-          <w:rFonts w:cstheme="minorHAnsi"/>
-          <w:sz w:val="24"/>
-          <w:szCs w:val="24"/>
-        </w:rPr>
-        <w:t xml:space="preserve"> and removed. The </w:t>
+        <w:t xml:space="preserve"> C. Seedling pots (9 cm x 13 cm x 5.7 cm (depth)) were filled with moist, sterile potting media (Sunshine Mix No. 4, Sun Gro Horticulture, Agawam, MA, United States). Pots were placed in solid cache trays and constantly bottom-watered with municipal tap water. Seeds were sown by adding 75 mL of sampled sediments to the top of each seedling pot (n = 8 per estuary and disturbance condition) while constantly agitating the homogenized seed bank sample to prevent seeds from settling to the bottom of the sediment mixture. Seeds were allowed to germinate for 5 weeks, at which time all individuals were identified, counted and removed. The </w:t>
       </w:r>
       <w:r>
         <w:rPr>
@@ -4801,79 +4412,7 @@
           <w:sz w:val="24"/>
           <w:szCs w:val="24"/>
         </w:rPr>
-        <w:t xml:space="preserve"> 25% mean relative abundance. Although a species may be dominant within the vegetation at a site, dominance may not indicate specificity or fidelity to a specific disturbance category. To understand which species could be used to significantly characterize each grazing disturbance condition in the above-ground vegetation and surface seed, we used indicator species analysis (“</w:t>
-      </w:r>
-      <w:proofErr w:type="spellStart"/>
-      <w:r>
-        <w:rPr>
-          <w:rFonts w:cstheme="minorHAnsi"/>
-          <w:sz w:val="24"/>
-          <w:szCs w:val="24"/>
-        </w:rPr>
-        <w:t>indicspecies</w:t>
-      </w:r>
-      <w:proofErr w:type="spellEnd"/>
-      <w:r>
-        <w:rPr>
-          <w:rFonts w:cstheme="minorHAnsi"/>
-          <w:sz w:val="24"/>
-          <w:szCs w:val="24"/>
-        </w:rPr>
-        <w:t>,” R package De Caceres &amp; Jansen, 2016). Species significantly driving compositional abundance in each disturbance category were defined by a biserial correlation coefficient (</w:t>
-      </w:r>
-      <w:proofErr w:type="spellStart"/>
-      <w:r>
-        <w:rPr>
-          <w:rFonts w:cstheme="minorHAnsi"/>
-          <w:sz w:val="24"/>
-          <w:szCs w:val="24"/>
-        </w:rPr>
-        <w:t>multipatt</w:t>
-      </w:r>
-      <w:proofErr w:type="spellEnd"/>
-      <w:r>
-        <w:rPr>
-          <w:rFonts w:cstheme="minorHAnsi"/>
-          <w:sz w:val="24"/>
-          <w:szCs w:val="24"/>
-        </w:rPr>
-        <w:t xml:space="preserve"> </w:t>
-      </w:r>
-      <w:proofErr w:type="spellStart"/>
-      <w:r>
-        <w:rPr>
-          <w:rFonts w:cstheme="minorHAnsi"/>
-          <w:sz w:val="24"/>
-          <w:szCs w:val="24"/>
-        </w:rPr>
-        <w:t>func</w:t>
-      </w:r>
-      <w:proofErr w:type="spellEnd"/>
-      <w:r>
-        <w:rPr>
-          <w:rFonts w:cstheme="minorHAnsi"/>
-          <w:sz w:val="24"/>
-          <w:szCs w:val="24"/>
-        </w:rPr>
-        <w:t xml:space="preserve"> = “</w:t>
-      </w:r>
-      <w:proofErr w:type="spellStart"/>
-      <w:r>
-        <w:rPr>
-          <w:rFonts w:cstheme="minorHAnsi"/>
-          <w:sz w:val="24"/>
-          <w:szCs w:val="24"/>
-        </w:rPr>
-        <w:t>r.g.</w:t>
-      </w:r>
-      <w:proofErr w:type="spellEnd"/>
-      <w:r>
-        <w:rPr>
-          <w:rFonts w:cstheme="minorHAnsi"/>
-          <w:sz w:val="24"/>
-          <w:szCs w:val="24"/>
-        </w:rPr>
-        <w:t xml:space="preserve">”) and permutational analysis (Dufrene &amp; Legendre, 1997). </w:t>
+        <w:t xml:space="preserve"> 25% mean relative abundance. Although a species may be dominant within the vegetation at a site, dominance may not indicate specificity or fidelity to a specific disturbance category. To understand which species could be used to significantly characterize each grazing disturbance condition in the above-ground vegetation and surface seed, we used indicator species analysis (“indicspecies,” R package De Caceres &amp; Jansen, 2016). Species significantly driving compositional abundance in each disturbance category were defined by a biserial correlation coefficient (multipatt func = “r.g.”) and permutational analysis (Dufrene &amp; Legendre, 1997). </w:t>
       </w:r>
     </w:p>
     <w:p>
@@ -4975,25 +4514,7 @@
           <w:sz w:val="24"/>
           <w:szCs w:val="24"/>
         </w:rPr>
-        <w:t xml:space="preserve"> For each model we used the </w:t>
-      </w:r>
-      <w:proofErr w:type="gramStart"/>
-      <w:r>
-        <w:rPr>
-          <w:rFonts w:cstheme="minorHAnsi"/>
-          <w:sz w:val="24"/>
-          <w:szCs w:val="24"/>
-        </w:rPr>
-        <w:t>predict(</w:t>
-      </w:r>
-      <w:proofErr w:type="gramEnd"/>
-      <w:r>
-        <w:rPr>
-          <w:rFonts w:cstheme="minorHAnsi"/>
-          <w:sz w:val="24"/>
-          <w:szCs w:val="24"/>
-        </w:rPr>
-        <w:t>) function with type = “response” (</w:t>
+        <w:t xml:space="preserve"> For each model we used the predict() function with type = “response” (</w:t>
       </w:r>
       <w:r>
         <w:rPr>
@@ -5113,25 +4634,7 @@
           <w:sz w:val="24"/>
           <w:szCs w:val="24"/>
         </w:rPr>
-        <w:t xml:space="preserve">).  We found that cover abundance of the dominant group of tall, perennial graminoids (TPGs) was </w:t>
-      </w:r>
-      <w:proofErr w:type="gramStart"/>
-      <w:r>
-        <w:rPr>
-          <w:rFonts w:cstheme="minorHAnsi"/>
-          <w:sz w:val="24"/>
-          <w:szCs w:val="24"/>
-        </w:rPr>
-        <w:t>similar to</w:t>
-      </w:r>
-      <w:proofErr w:type="gramEnd"/>
-      <w:r>
-        <w:rPr>
-          <w:rFonts w:cstheme="minorHAnsi"/>
-          <w:sz w:val="24"/>
-          <w:szCs w:val="24"/>
-        </w:rPr>
-        <w:t xml:space="preserve"> Undisturbed sites after grazing exclusion, however compositional abundance became dominated by non-native, invasive species in the 10-year old exclosure sites (</w:t>
+        <w:t>).  We found that cover abundance of the dominant group of tall, perennial graminoids (TPGs) was similar to Undisturbed sites after grazing exclusion, however compositional abundance became dominated by non-native, invasive species in the 10-year old exclosure sites (</w:t>
       </w:r>
       <w:r>
         <w:rPr>
@@ -9306,8 +8809,56 @@
           <w:sz w:val="24"/>
           <w:szCs w:val="24"/>
         </w:rPr>
+        <w:t>and</w:t>
+      </w:r>
+      <w:r>
+        <w:rPr>
+          <w:rFonts w:cstheme="minorHAnsi"/>
+          <w:sz w:val="24"/>
+          <w:szCs w:val="24"/>
+        </w:rPr>
+        <w:t xml:space="preserve"> 1-</w:t>
+      </w:r>
+      <w:r>
+        <w:rPr>
+          <w:rFonts w:cstheme="minorHAnsi"/>
+          <w:sz w:val="24"/>
+          <w:szCs w:val="24"/>
+        </w:rPr>
         <w:lastRenderedPageBreak/>
-        <w:t>however 1-year old exclosures in NRE did not have significantly lower TPG cover than Undisturbed sites (p = 0.09) (</w:t>
+        <w:t xml:space="preserve">year old exclosures in NRE </w:t>
+      </w:r>
+      <w:r>
+        <w:rPr>
+          <w:rFonts w:cstheme="minorHAnsi"/>
+          <w:sz w:val="24"/>
+          <w:szCs w:val="24"/>
+        </w:rPr>
+        <w:t>had</w:t>
+      </w:r>
+      <w:r>
+        <w:rPr>
+          <w:rFonts w:cstheme="minorHAnsi"/>
+          <w:sz w:val="24"/>
+          <w:szCs w:val="24"/>
+        </w:rPr>
+        <w:t xml:space="preserve"> significantly lower TPG cover than Undisturbed sites (p = 0.0</w:t>
+      </w:r>
+      <w:r>
+        <w:rPr>
+          <w:rFonts w:cstheme="minorHAnsi"/>
+          <w:sz w:val="24"/>
+          <w:szCs w:val="24"/>
+        </w:rPr>
+        <w:t>4</w:t>
+      </w:r>
+      <w:r>
+        <w:rPr>
+          <w:rFonts w:cstheme="minorHAnsi"/>
+          <w:sz w:val="24"/>
+          <w:szCs w:val="24"/>
+        </w:rPr>
+        <w:t>) (</w:t>
       </w:r>
       <w:r>
         <w:rPr>
@@ -9931,20 +9482,8 @@
           <w:sz w:val="24"/>
           <w:szCs w:val="24"/>
         </w:rPr>
-        <w:t xml:space="preserve">stuary and Nanaimo River Estuary; estimated mean values shown in black as means (points) with standard </w:t>
-      </w:r>
-      <w:proofErr w:type="gramStart"/>
-      <w:r>
-        <w:rPr>
-          <w:rFonts w:cstheme="minorHAnsi"/>
-          <w:i/>
-          <w:iCs/>
-          <w:sz w:val="24"/>
-          <w:szCs w:val="24"/>
-        </w:rPr>
-        <w:t>error</w:t>
-      </w:r>
-      <w:proofErr w:type="gramEnd"/>
+        <w:t>stuary and Nanaimo River Estuary; estimated mean values shown in black as means (points) with standard error</w:t>
+      </w:r>
     </w:p>
     <w:p>
       <w:pPr>
@@ -10025,7 +9564,23 @@
           <w:sz w:val="24"/>
           <w:szCs w:val="24"/>
         </w:rPr>
-        <w:t xml:space="preserve"> had become the dominant species in both the vegetation and surface seed banks. Additionally, we found significantly lower relative abundance of TPGs in the above-ground vegetation and surface seed bank in the Grubbed sites at both estuaries, and significantly lower relative abundance of TPG species in the surface seed banks at 1-year old exclosures at Nanaimo River Estuary (NRE) (</w:t>
+        <w:t xml:space="preserve"> had become the dominant species in both the vegetation and surface seed banks. Additionally, we found significantly lower relative abundance of TPGs in the above-ground vegetation and surface seed bank in the Grubbed sites at both estuaries, and significantly lower relative abundance of TPG species in the </w:t>
+      </w:r>
+      <w:r>
+        <w:rPr>
+          <w:rFonts w:cstheme="minorHAnsi"/>
+          <w:sz w:val="24"/>
+          <w:szCs w:val="24"/>
+        </w:rPr>
+        <w:t xml:space="preserve">above-ground vegetation and </w:t>
+      </w:r>
+      <w:r>
+        <w:rPr>
+          <w:rFonts w:cstheme="minorHAnsi"/>
+          <w:sz w:val="24"/>
+          <w:szCs w:val="24"/>
+        </w:rPr>
+        <w:t>surface seed banks at 1-year old exclosures at Nanaimo River Estuary (NRE) (</w:t>
       </w:r>
       <w:r>
         <w:rPr>
@@ -10041,7 +9596,23 @@
           <w:sz w:val="24"/>
           <w:szCs w:val="24"/>
         </w:rPr>
-        <w:t>). Given that non-native species dominate the recovered vegetation and surface seed banks after 10 years of grazing exclusion at Little Qualicum River Estuary (LQRE), we suggest that these disturbed habitats are recovering towards an alternative compositional state, reflecting the prevalence of non-native grasses throughout the region.</w:t>
+        <w:t>). Given that non-native species dominate the recovered vegetation and surface seed banks after 10 years of grazing exclusion at Little Qualicum River Estuary (LQRE), we suggest that these disturbed habitats are recovering towards an alternative composition</w:t>
+      </w:r>
+      <w:r>
+        <w:rPr>
+          <w:rFonts w:cstheme="minorHAnsi"/>
+          <w:sz w:val="24"/>
+          <w:szCs w:val="24"/>
+        </w:rPr>
+        <w:t xml:space="preserve"> and abundance</w:t>
+      </w:r>
+      <w:r>
+        <w:rPr>
+          <w:rFonts w:cstheme="minorHAnsi"/>
+          <w:sz w:val="24"/>
+          <w:szCs w:val="24"/>
+        </w:rPr>
+        <w:t>, reflecting the prevalence of non-native grasses throughout the region.</w:t>
       </w:r>
     </w:p>
     <w:p>
@@ -10068,43 +9639,7 @@
           <w:sz w:val="24"/>
           <w:szCs w:val="24"/>
         </w:rPr>
-        <w:t>(</w:t>
-      </w:r>
-      <w:proofErr w:type="spellStart"/>
-      <w:r>
-        <w:rPr>
-          <w:rFonts w:ascii="Calibri" w:hAnsi="Calibri" w:cs="Calibri"/>
-          <w:sz w:val="24"/>
-          <w:szCs w:val="24"/>
-        </w:rPr>
-        <w:t>Lavorel</w:t>
-      </w:r>
-      <w:proofErr w:type="spellEnd"/>
-      <w:r>
-        <w:rPr>
-          <w:rFonts w:ascii="Calibri" w:hAnsi="Calibri" w:cs="Calibri"/>
-          <w:sz w:val="24"/>
-          <w:szCs w:val="24"/>
-        </w:rPr>
-        <w:t xml:space="preserve"> &amp; </w:t>
-      </w:r>
-      <w:proofErr w:type="spellStart"/>
-      <w:r>
-        <w:rPr>
-          <w:rFonts w:ascii="Calibri" w:hAnsi="Calibri" w:cs="Calibri"/>
-          <w:sz w:val="24"/>
-          <w:szCs w:val="24"/>
-        </w:rPr>
-        <w:t>Lebreton</w:t>
-      </w:r>
-      <w:proofErr w:type="spellEnd"/>
-      <w:r>
-        <w:rPr>
-          <w:rFonts w:ascii="Calibri" w:hAnsi="Calibri" w:cs="Calibri"/>
-          <w:sz w:val="24"/>
-          <w:szCs w:val="24"/>
-        </w:rPr>
-        <w:t>, 1992)</w:t>
+        <w:t>(Lavorel &amp; Lebreton, 1992)</w:t>
       </w:r>
       <w:r>
         <w:rPr>
@@ -10294,25 +9829,7 @@
           <w:sz w:val="24"/>
           <w:szCs w:val="24"/>
         </w:rPr>
-        <w:t xml:space="preserve">(Kettenring &amp; </w:t>
-      </w:r>
-      <w:proofErr w:type="spellStart"/>
-      <w:r>
-        <w:rPr>
-          <w:rFonts w:ascii="Calibri" w:hAnsi="Calibri" w:cs="Calibri"/>
-          <w:sz w:val="24"/>
-          <w:szCs w:val="24"/>
-        </w:rPr>
-        <w:t>Galatowitsch</w:t>
-      </w:r>
-      <w:proofErr w:type="spellEnd"/>
-      <w:r>
-        <w:rPr>
-          <w:rFonts w:ascii="Calibri" w:hAnsi="Calibri" w:cs="Calibri"/>
-          <w:sz w:val="24"/>
-          <w:szCs w:val="24"/>
-        </w:rPr>
-        <w:t>, 2011)</w:t>
+        <w:t>(Kettenring &amp; Galatowitsch, 2011)</w:t>
       </w:r>
       <w:r>
         <w:rPr>
@@ -10496,25 +10013,7 @@
           <w:sz w:val="24"/>
           <w:szCs w:val="24"/>
         </w:rPr>
-        <w:t>(</w:t>
-      </w:r>
-      <w:proofErr w:type="spellStart"/>
-      <w:r>
-        <w:rPr>
-          <w:rFonts w:ascii="Calibri" w:hAnsi="Calibri" w:cs="Calibri"/>
-          <w:sz w:val="24"/>
-          <w:szCs w:val="24"/>
-        </w:rPr>
-        <w:t>Fivash</w:t>
-      </w:r>
-      <w:proofErr w:type="spellEnd"/>
-      <w:r>
-        <w:rPr>
-          <w:rFonts w:ascii="Calibri" w:hAnsi="Calibri" w:cs="Calibri"/>
-          <w:sz w:val="24"/>
-          <w:szCs w:val="24"/>
-        </w:rPr>
-        <w:t xml:space="preserve"> et al., 2021)</w:t>
+        <w:t>(Fivash et al., 2021)</w:t>
       </w:r>
       <w:r>
         <w:rPr>
@@ -10591,25 +10090,7 @@
           <w:sz w:val="24"/>
           <w:szCs w:val="24"/>
         </w:rPr>
-        <w:t xml:space="preserve"> can gain dominance, and therefore active restoration is required for native communities to recover. Because the cumulative impacts of overgrazing and high propagule </w:t>
-      </w:r>
-      <w:proofErr w:type="gramStart"/>
-      <w:r>
-        <w:rPr>
-          <w:rFonts w:cstheme="minorHAnsi"/>
-          <w:sz w:val="24"/>
-          <w:szCs w:val="24"/>
-        </w:rPr>
-        <w:t>loads</w:t>
-      </w:r>
-      <w:proofErr w:type="gramEnd"/>
-      <w:r>
-        <w:rPr>
-          <w:rFonts w:cstheme="minorHAnsi"/>
-          <w:sz w:val="24"/>
-          <w:szCs w:val="24"/>
-        </w:rPr>
-        <w:t xml:space="preserve"> of non-native species may reset the recovery </w:t>
+        <w:t xml:space="preserve"> can gain dominance, and therefore active restoration is required for native communities to recover. Because the cumulative impacts of overgrazing and high propagule loads of non-native species may reset the recovery </w:t>
       </w:r>
       <w:r>
         <w:rPr>
@@ -10791,15 +10272,7 @@
           <w:sz w:val="24"/>
           <w:szCs w:val="24"/>
         </w:rPr>
-        <w:t>S</w:t>
-      </w:r>
-      <w:r>
-        <w:rPr>
-          <w:color w:val="auto"/>
-          <w:sz w:val="24"/>
-          <w:szCs w:val="24"/>
-        </w:rPr>
-        <w:t>1</w:t>
+        <w:t>S1</w:t>
       </w:r>
       <w:r>
         <w:rPr>
@@ -11853,20 +11326,8 @@
                 <w:color w:val="000000"/>
                 <w:lang w:eastAsia="en-CA"/>
               </w:rPr>
-              <w:t xml:space="preserve">Epilobium </w:t>
-            </w:r>
-            <w:proofErr w:type="spellStart"/>
-            <w:r>
-              <w:rPr>
-                <w:rFonts w:ascii="Calibri" w:eastAsia="Times New Roman" w:hAnsi="Calibri" w:cs="Calibri"/>
-                <w:i/>
-                <w:iCs/>
-                <w:color w:val="000000"/>
-                <w:lang w:eastAsia="en-CA"/>
-              </w:rPr>
-              <w:t>ciliatum</w:t>
-            </w:r>
-            <w:proofErr w:type="spellEnd"/>
+              <w:t>Epilobium ciliatum</w:t>
+            </w:r>
           </w:p>
         </w:tc>
         <w:tc>
@@ -11999,20 +11460,8 @@
                 <w:color w:val="000000"/>
                 <w:lang w:eastAsia="en-CA"/>
               </w:rPr>
-              <w:t xml:space="preserve">Epilobium </w:t>
-            </w:r>
-            <w:proofErr w:type="spellStart"/>
-            <w:r>
-              <w:rPr>
-                <w:rFonts w:ascii="Calibri" w:eastAsia="Times New Roman" w:hAnsi="Calibri" w:cs="Calibri"/>
-                <w:i/>
-                <w:iCs/>
-                <w:color w:val="000000"/>
-                <w:lang w:eastAsia="en-CA"/>
-              </w:rPr>
-              <w:t>glaberrimum</w:t>
-            </w:r>
-            <w:proofErr w:type="spellEnd"/>
+              <w:t>Epilobium glaberrimum</w:t>
+            </w:r>
           </w:p>
         </w:tc>
         <w:tc>
@@ -12815,20 +12264,8 @@
                 <w:color w:val="000000"/>
                 <w:lang w:eastAsia="en-CA"/>
               </w:rPr>
-              <w:t xml:space="preserve">Juncus </w:t>
-            </w:r>
-            <w:proofErr w:type="spellStart"/>
-            <w:r>
-              <w:rPr>
-                <w:rFonts w:ascii="Calibri" w:eastAsia="Times New Roman" w:hAnsi="Calibri" w:cs="Calibri"/>
-                <w:i/>
-                <w:iCs/>
-                <w:color w:val="000000"/>
-                <w:lang w:eastAsia="en-CA"/>
-              </w:rPr>
-              <w:t>ensifolius</w:t>
-            </w:r>
-            <w:proofErr w:type="spellEnd"/>
+              <w:t>Juncus ensifolius</w:t>
+            </w:r>
           </w:p>
         </w:tc>
         <w:tc>
@@ -14464,20 +13901,8 @@
                 <w:color w:val="000000"/>
                 <w:lang w:eastAsia="en-CA"/>
               </w:rPr>
-              <w:t xml:space="preserve">Atriplex </w:t>
-            </w:r>
-            <w:proofErr w:type="spellStart"/>
-            <w:r>
-              <w:rPr>
-                <w:rFonts w:ascii="Calibri" w:eastAsia="Times New Roman" w:hAnsi="Calibri" w:cs="Calibri"/>
-                <w:i/>
-                <w:iCs/>
-                <w:color w:val="000000"/>
-                <w:lang w:eastAsia="en-CA"/>
-              </w:rPr>
-              <w:t>patula</w:t>
-            </w:r>
-            <w:proofErr w:type="spellEnd"/>
+              <w:t>Atriplex patula</w:t>
+            </w:r>
           </w:p>
         </w:tc>
         <w:tc>

</xml_diff>